<commit_message>
Day two added for technical Interview document with detailed questions and answers across various topics
</commit_message>
<xml_diff>
--- a/02_Technical_Interview_Q & A.docx
+++ b/02_Technical_Interview_Q & A.docx
@@ -3,319 +3,1122 @@
 <w:document xmlns:wpc="http://schemas.microsoft.com/office/word/2010/wordprocessingCanvas" xmlns:cx="http://schemas.microsoft.com/office/drawing/2014/chartex" xmlns:cx1="http://schemas.microsoft.com/office/drawing/2015/9/8/chartex" xmlns:cx2="http://schemas.microsoft.com/office/drawing/2015/10/21/chartex" xmlns:cx3="http://schemas.microsoft.com/office/drawing/2016/5/9/chartex" xmlns:cx4="http://schemas.microsoft.com/office/drawing/2016/5/10/chartex" xmlns:cx5="http://schemas.microsoft.com/office/drawing/2016/5/11/chartex" xmlns:cx6="http://schemas.microsoft.com/office/drawing/2016/5/12/chartex" xmlns:cx7="http://schemas.microsoft.com/office/drawing/2016/5/13/chartex" xmlns:cx8="http://schemas.microsoft.com/office/drawing/2016/5/14/chartex" xmlns:mc="http://schemas.openxmlformats.org/markup-compatibility/2006" xmlns:aink="http://schemas.microsoft.com/office/drawing/2016/ink" xmlns:am3d="http://schemas.microsoft.com/office/drawing/2017/model3d" xmlns:o="urn:schemas-microsoft-com:office:office" xmlns:oel="http://schemas.microsoft.com/office/2019/extlst" xmlns:r="http://schemas.openxmlformats.org/officeDocument/2006/relationships" xmlns:m="http://schemas.openxmlformats.org/officeDocument/2006/math" xmlns:v="urn:schemas-microsoft-com:vml" xmlns:wp14="http://schemas.microsoft.com/office/word/2010/wordprocessingDrawing" xmlns:wp="http://schemas.openxmlformats.org/drawingml/2006/wordprocessingDrawing" xmlns:w10="urn:schemas-microsoft-com:office:word" xmlns:w="http://schemas.openxmlformats.org/wordprocessingml/2006/main" xmlns:w14="http://schemas.microsoft.com/office/word/2010/wordml" xmlns:w15="http://schemas.microsoft.com/office/word/2012/wordml" xmlns:w16cex="http://schemas.microsoft.com/office/word/2018/wordml/cex" xmlns:w16cid="http://schemas.microsoft.com/office/word/2016/wordml/cid" xmlns:w16="http://schemas.microsoft.com/office/word/2018/wordml" xmlns:w16du="http://schemas.microsoft.com/office/word/2023/wordml/word16du" xmlns:w16sdtdh="http://schemas.microsoft.com/office/word/2020/wordml/sdtdatahash" xmlns:w16sdtfl="http://schemas.microsoft.com/office/word/2024/wordml/sdtformatlock" xmlns:w16se="http://schemas.microsoft.com/office/word/2015/wordml/symex" xmlns:wpg="http://schemas.microsoft.com/office/word/2010/wordprocessingGroup" xmlns:wpi="http://schemas.microsoft.com/office/word/2010/wordprocessingInk" xmlns:wne="http://schemas.microsoft.com/office/word/2006/wordml" xmlns:wps="http://schemas.microsoft.com/office/word/2010/wordprocessingShape" mc:Ignorable="w14 w15 w16se w16cid w16 w16cex w16sdtdh w16sdtfl w16du wp14">
   <w:body>
     <w:p>
-      <w:pPr>
-        <w:pStyle w:val="Heading1"/>
-      </w:pPr>
       <w:r>
         <w:t>JavaScript</w:t>
       </w:r>
     </w:p>
     <w:p>
-      <w:pPr>
-        <w:pStyle w:val="Heading2"/>
-      </w:pPr>
       <w:r>
         <w:tab/>
         <w:t>Question</w:t>
       </w:r>
-    </w:p>
-    <w:p>
-      <w:pPr>
-        <w:pStyle w:val="Heading2"/>
-      </w:pPr>
+      <w:r>
+        <w:t xml:space="preserve">: What is </w:t>
+      </w:r>
+      <w:proofErr w:type="spellStart"/>
+      <w:r>
+        <w:t>typeof</w:t>
+      </w:r>
+      <w:proofErr w:type="spellEnd"/>
+      <w:r>
+        <w:t xml:space="preserve"> operator??</w:t>
+      </w:r>
+    </w:p>
+    <w:p>
       <w:r>
         <w:tab/>
         <w:t>Answer</w:t>
       </w:r>
-    </w:p>
-    <w:p>
-      <w:pPr>
-        <w:pStyle w:val="Heading1"/>
-      </w:pPr>
+      <w:r>
+        <w:t xml:space="preserve">: A </w:t>
+      </w:r>
+      <w:proofErr w:type="spellStart"/>
+      <w:r>
+        <w:t>typeof</w:t>
+      </w:r>
+      <w:proofErr w:type="spellEnd"/>
+      <w:r>
+        <w:t xml:space="preserve"> operator is used in </w:t>
+      </w:r>
+      <w:proofErr w:type="spellStart"/>
+      <w:r>
+        <w:t>javascript</w:t>
+      </w:r>
+      <w:proofErr w:type="spellEnd"/>
+      <w:r>
+        <w:t xml:space="preserve"> to check a variables datatype</w:t>
+      </w:r>
+    </w:p>
+    <w:p>
       <w:r>
         <w:t>TypeScript</w:t>
       </w:r>
     </w:p>
     <w:p>
-      <w:pPr>
-        <w:pStyle w:val="Heading2"/>
-      </w:pPr>
       <w:r>
         <w:tab/>
         <w:t>Question</w:t>
       </w:r>
-    </w:p>
-    <w:p>
-      <w:pPr>
-        <w:pStyle w:val="Heading2"/>
-      </w:pPr>
+      <w:r>
+        <w:t xml:space="preserve">: List the </w:t>
+      </w:r>
+      <w:proofErr w:type="gramStart"/>
+      <w:r>
+        <w:t>built in</w:t>
+      </w:r>
+      <w:proofErr w:type="gramEnd"/>
+      <w:r>
+        <w:t xml:space="preserve"> types in typescript</w:t>
+      </w:r>
+    </w:p>
+    <w:p>
       <w:r>
         <w:tab/>
         <w:t>Answer</w:t>
       </w:r>
-    </w:p>
-    <w:p>
-      <w:pPr>
-        <w:pStyle w:val="Heading1"/>
-      </w:pPr>
+      <w:r>
+        <w:t xml:space="preserve">: The built in types </w:t>
+      </w:r>
+      <w:proofErr w:type="gramStart"/>
+      <w:r>
+        <w:t>in  typescript</w:t>
+      </w:r>
+      <w:proofErr w:type="gramEnd"/>
+      <w:r>
+        <w:t xml:space="preserve"> are: number, string, undefined, Boolean and null.</w:t>
+      </w:r>
+    </w:p>
+    <w:p>
       <w:r>
         <w:t>HTML5</w:t>
       </w:r>
     </w:p>
     <w:p>
-      <w:pPr>
-        <w:pStyle w:val="Heading2"/>
-      </w:pPr>
       <w:r>
         <w:tab/>
         <w:t>Question</w:t>
       </w:r>
-    </w:p>
-    <w:p>
-      <w:pPr>
-        <w:pStyle w:val="Heading2"/>
-      </w:pPr>
+      <w:r>
+        <w:t>: Explain meta tags in html</w:t>
+      </w:r>
+    </w:p>
+    <w:p>
+      <w:r>
+        <w:tab/>
+        <w:t>Answer:</w:t>
+      </w:r>
+    </w:p>
+    <w:p>
+      <w:pPr>
+        <w:numPr>
+          <w:ilvl w:val="0"/>
+          <w:numId w:val="1"/>
+        </w:numPr>
+      </w:pPr>
+      <w:r>
+        <w:t xml:space="preserve"> </w:t>
+      </w:r>
+      <w:r>
+        <w:rPr>
+          <w:b/>
+          <w:bCs/>
+        </w:rPr>
+        <w:t>Meta tags</w:t>
+      </w:r>
+      <w:r>
+        <w:t> always go inside </w:t>
+      </w:r>
+      <w:r>
+        <w:rPr>
+          <w:b/>
+          <w:bCs/>
+        </w:rPr>
+        <w:t>head tag</w:t>
+      </w:r>
+      <w:r>
+        <w:t> of the HTML page</w:t>
+      </w:r>
+    </w:p>
+    <w:p>
+      <w:pPr>
+        <w:numPr>
+          <w:ilvl w:val="0"/>
+          <w:numId w:val="1"/>
+        </w:numPr>
+        <w:tabs>
+          <w:tab w:val="num" w:pos="720"/>
+        </w:tabs>
+      </w:pPr>
+      <w:r>
+        <w:rPr>
+          <w:b/>
+          <w:bCs/>
+        </w:rPr>
+        <w:t>Meta tags</w:t>
+      </w:r>
+      <w:r>
+        <w:t> </w:t>
+      </w:r>
+      <w:proofErr w:type="gramStart"/>
+      <w:r>
+        <w:t>is</w:t>
+      </w:r>
+      <w:proofErr w:type="gramEnd"/>
+      <w:r>
+        <w:t xml:space="preserve"> always passed as name/value pairs</w:t>
+      </w:r>
+    </w:p>
+    <w:p>
+      <w:pPr>
+        <w:numPr>
+          <w:ilvl w:val="0"/>
+          <w:numId w:val="1"/>
+        </w:numPr>
+        <w:tabs>
+          <w:tab w:val="num" w:pos="720"/>
+        </w:tabs>
+      </w:pPr>
+      <w:r>
+        <w:rPr>
+          <w:b/>
+          <w:bCs/>
+        </w:rPr>
+        <w:t>Meta tags</w:t>
+      </w:r>
+      <w:r>
+        <w:t> are not displayed on the page but intended for the browser</w:t>
+      </w:r>
+    </w:p>
+    <w:p>
+      <w:pPr>
+        <w:numPr>
+          <w:ilvl w:val="0"/>
+          <w:numId w:val="1"/>
+        </w:numPr>
+        <w:tabs>
+          <w:tab w:val="num" w:pos="720"/>
+        </w:tabs>
+      </w:pPr>
+      <w:r>
+        <w:rPr>
+          <w:b/>
+          <w:bCs/>
+        </w:rPr>
+        <w:t>Meta tags</w:t>
+      </w:r>
+      <w:r>
+        <w:t> can contain information about </w:t>
+      </w:r>
+      <w:r>
+        <w:rPr>
+          <w:b/>
+          <w:bCs/>
+        </w:rPr>
+        <w:t>character encoding</w:t>
+      </w:r>
+      <w:r>
+        <w:t>, </w:t>
+      </w:r>
+      <w:r>
+        <w:rPr>
+          <w:b/>
+          <w:bCs/>
+        </w:rPr>
+        <w:t>description</w:t>
+      </w:r>
+      <w:r>
+        <w:t>, </w:t>
+      </w:r>
+      <w:r>
+        <w:rPr>
+          <w:b/>
+          <w:bCs/>
+        </w:rPr>
+        <w:t>title</w:t>
+      </w:r>
+      <w:r>
+        <w:t xml:space="preserve"> of the </w:t>
+      </w:r>
+    </w:p>
+    <w:p>
+      <w:r>
+        <w:t>CSS</w:t>
+      </w:r>
+    </w:p>
+    <w:p>
+      <w:r>
+        <w:t>Question</w:t>
+      </w:r>
+      <w:r>
+        <w:t>: What is CSS?</w:t>
+      </w:r>
+    </w:p>
+    <w:p>
       <w:r>
         <w:tab/>
         <w:t>Answer</w:t>
       </w:r>
-    </w:p>
-    <w:p>
-      <w:pPr>
-        <w:pStyle w:val="Heading1"/>
-      </w:pPr>
-      <w:r>
+      <w:r>
+        <w:t xml:space="preserve">: </w:t>
+      </w:r>
+      <w:r>
+        <w:rPr>
+          <w:b/>
+          <w:bCs/>
+        </w:rPr>
         <w:t>CSS</w:t>
       </w:r>
-    </w:p>
-    <w:p>
-      <w:pPr>
-        <w:pStyle w:val="Heading2"/>
-        <w:ind w:firstLine="720"/>
-      </w:pPr>
+      <w:r>
+        <w:t> stands for </w:t>
+      </w:r>
+      <w:r>
+        <w:rPr>
+          <w:b/>
+          <w:bCs/>
+        </w:rPr>
+        <w:t>Cascading Style Sheets</w:t>
+      </w:r>
+      <w:r>
+        <w:t>. CSS is used to define styles for your web pages, including the design, layout and variations in display for different devices and screen sizes</w:t>
+      </w:r>
+    </w:p>
+    <w:p>
+      <w:r>
+        <w:t>React</w:t>
+      </w:r>
+    </w:p>
+    <w:p>
       <w:r>
         <w:t>Question</w:t>
       </w:r>
-    </w:p>
-    <w:p>
-      <w:pPr>
-        <w:pStyle w:val="Heading2"/>
-      </w:pPr>
+      <w:r>
+        <w:t xml:space="preserve">: What are the major features of react </w:t>
+      </w:r>
+      <w:proofErr w:type="spellStart"/>
+      <w:r>
+        <w:t>js</w:t>
+      </w:r>
+      <w:proofErr w:type="spellEnd"/>
+      <w:r>
+        <w:t>??</w:t>
+      </w:r>
+    </w:p>
+    <w:p>
       <w:r>
         <w:tab/>
         <w:t>Answer</w:t>
       </w:r>
-    </w:p>
-    <w:p>
-      <w:pPr>
-        <w:pStyle w:val="Heading1"/>
-      </w:pPr>
-      <w:r>
-        <w:t>React</w:t>
-      </w:r>
-    </w:p>
-    <w:p>
-      <w:pPr>
-        <w:pStyle w:val="Heading2"/>
-        <w:ind w:firstLine="720"/>
-      </w:pPr>
+      <w:r>
+        <w:t>:</w:t>
+      </w:r>
+    </w:p>
+    <w:p>
+      <w:pPr>
+        <w:numPr>
+          <w:ilvl w:val="0"/>
+          <w:numId w:val="2"/>
+        </w:numPr>
+      </w:pPr>
+      <w:r>
+        <w:rPr>
+          <w:b/>
+          <w:bCs/>
+        </w:rPr>
+        <w:t>Component-Based</w:t>
+      </w:r>
+      <w:r>
+        <w:t> – Build UIs using reusable components (classes or functions).</w:t>
+      </w:r>
+    </w:p>
+    <w:p>
+      <w:pPr>
+        <w:numPr>
+          <w:ilvl w:val="0"/>
+          <w:numId w:val="2"/>
+        </w:numPr>
+        <w:tabs>
+          <w:tab w:val="clear" w:pos="1440"/>
+          <w:tab w:val="num" w:pos="720"/>
+        </w:tabs>
+      </w:pPr>
+      <w:r>
+        <w:rPr>
+          <w:b/>
+          <w:bCs/>
+        </w:rPr>
+        <w:t>Virtual DOM</w:t>
+      </w:r>
+      <w:r>
+        <w:t> – Improves performance by minimizing direct DOM updates.</w:t>
+      </w:r>
+    </w:p>
+    <w:p>
+      <w:pPr>
+        <w:numPr>
+          <w:ilvl w:val="0"/>
+          <w:numId w:val="2"/>
+        </w:numPr>
+        <w:tabs>
+          <w:tab w:val="clear" w:pos="1440"/>
+          <w:tab w:val="num" w:pos="720"/>
+        </w:tabs>
+      </w:pPr>
+      <w:r>
+        <w:rPr>
+          <w:b/>
+          <w:bCs/>
+        </w:rPr>
+        <w:t>JSX</w:t>
+      </w:r>
+      <w:r>
+        <w:t> – Write HTML-like syntax inside JavaScript.</w:t>
+      </w:r>
+    </w:p>
+    <w:p>
+      <w:pPr>
+        <w:numPr>
+          <w:ilvl w:val="0"/>
+          <w:numId w:val="2"/>
+        </w:numPr>
+        <w:tabs>
+          <w:tab w:val="clear" w:pos="1440"/>
+          <w:tab w:val="num" w:pos="720"/>
+        </w:tabs>
+      </w:pPr>
+      <w:r>
+        <w:rPr>
+          <w:b/>
+          <w:bCs/>
+        </w:rPr>
+        <w:t>One-Way Data Flow</w:t>
+      </w:r>
+      <w:r>
+        <w:t> – Data passes from parent to child via </w:t>
+      </w:r>
+      <w:r>
+        <w:rPr>
+          <w:b/>
+          <w:bCs/>
+        </w:rPr>
+        <w:t>props</w:t>
+      </w:r>
+      <w:r>
+        <w:t>.</w:t>
+      </w:r>
+    </w:p>
+    <w:p>
+      <w:pPr>
+        <w:numPr>
+          <w:ilvl w:val="0"/>
+          <w:numId w:val="2"/>
+        </w:numPr>
+        <w:tabs>
+          <w:tab w:val="clear" w:pos="1440"/>
+          <w:tab w:val="num" w:pos="720"/>
+        </w:tabs>
+      </w:pPr>
+      <w:r>
+        <w:rPr>
+          <w:b/>
+          <w:bCs/>
+        </w:rPr>
+        <w:t>State &amp; Hooks</w:t>
+      </w:r>
+      <w:r>
+        <w:t> – Manage dynamic data with </w:t>
+      </w:r>
+      <w:proofErr w:type="spellStart"/>
+      <w:r>
+        <w:t>useState</w:t>
+      </w:r>
+      <w:proofErr w:type="spellEnd"/>
+      <w:r>
+        <w:t>, </w:t>
+      </w:r>
+      <w:proofErr w:type="spellStart"/>
+      <w:r>
+        <w:t>useEffect</w:t>
+      </w:r>
+      <w:proofErr w:type="spellEnd"/>
+      <w:r>
+        <w:t>, etc.</w:t>
+      </w:r>
+    </w:p>
+    <w:p>
+      <w:pPr>
+        <w:numPr>
+          <w:ilvl w:val="0"/>
+          <w:numId w:val="2"/>
+        </w:numPr>
+        <w:tabs>
+          <w:tab w:val="clear" w:pos="1440"/>
+          <w:tab w:val="num" w:pos="720"/>
+        </w:tabs>
+      </w:pPr>
+      <w:r>
+        <w:rPr>
+          <w:b/>
+          <w:bCs/>
+        </w:rPr>
+        <w:t>React Router</w:t>
+      </w:r>
+      <w:r>
+        <w:t> – Enables navigation in single-page apps (SPAs).</w:t>
+      </w:r>
+    </w:p>
+    <w:p>
+      <w:pPr>
+        <w:numPr>
+          <w:ilvl w:val="0"/>
+          <w:numId w:val="2"/>
+        </w:numPr>
+        <w:tabs>
+          <w:tab w:val="clear" w:pos="1440"/>
+          <w:tab w:val="num" w:pos="720"/>
+        </w:tabs>
+      </w:pPr>
+      <w:r>
+        <w:rPr>
+          <w:b/>
+          <w:bCs/>
+        </w:rPr>
+        <w:t>Context API</w:t>
+      </w:r>
+      <w:r>
+        <w:t> – Share global data without prop drilling.</w:t>
+      </w:r>
+    </w:p>
+    <w:p>
+      <w:pPr>
+        <w:numPr>
+          <w:ilvl w:val="0"/>
+          <w:numId w:val="2"/>
+        </w:numPr>
+        <w:tabs>
+          <w:tab w:val="clear" w:pos="1440"/>
+          <w:tab w:val="num" w:pos="720"/>
+        </w:tabs>
+      </w:pPr>
+      <w:r>
+        <w:rPr>
+          <w:b/>
+          <w:bCs/>
+        </w:rPr>
+        <w:t>Optimized Performance</w:t>
+      </w:r>
+      <w:r>
+        <w:t> – </w:t>
+      </w:r>
+      <w:proofErr w:type="spellStart"/>
+      <w:r>
+        <w:t>React.memo</w:t>
+      </w:r>
+      <w:proofErr w:type="spellEnd"/>
+      <w:r>
+        <w:t>, </w:t>
+      </w:r>
+      <w:proofErr w:type="spellStart"/>
+      <w:r>
+        <w:t>useMemo</w:t>
+      </w:r>
+      <w:proofErr w:type="spellEnd"/>
+      <w:r>
+        <w:t>, and </w:t>
+      </w:r>
+      <w:proofErr w:type="spellStart"/>
+      <w:r>
+        <w:t>useCallback</w:t>
+      </w:r>
+      <w:proofErr w:type="spellEnd"/>
+      <w:r>
+        <w:t> reduce re-renders.</w:t>
+      </w:r>
+    </w:p>
+    <w:p>
+      <w:pPr>
+        <w:numPr>
+          <w:ilvl w:val="0"/>
+          <w:numId w:val="2"/>
+        </w:numPr>
+        <w:tabs>
+          <w:tab w:val="clear" w:pos="1440"/>
+          <w:tab w:val="num" w:pos="720"/>
+        </w:tabs>
+      </w:pPr>
+      <w:r>
+        <w:rPr>
+          <w:b/>
+          <w:bCs/>
+        </w:rPr>
+        <w:t>Server-Side Rendering (SSR)</w:t>
+      </w:r>
+      <w:r>
+        <w:t> – Supported via frameworks like </w:t>
+      </w:r>
+      <w:r>
+        <w:rPr>
+          <w:b/>
+          <w:bCs/>
+        </w:rPr>
+        <w:t>Next.js</w:t>
+      </w:r>
+      <w:r>
+        <w:t>.</w:t>
+      </w:r>
+    </w:p>
+    <w:p>
+      <w:pPr>
+        <w:numPr>
+          <w:ilvl w:val="0"/>
+          <w:numId w:val="2"/>
+        </w:numPr>
+        <w:tabs>
+          <w:tab w:val="clear" w:pos="1440"/>
+          <w:tab w:val="num" w:pos="720"/>
+        </w:tabs>
+      </w:pPr>
+      <w:r>
+        <w:rPr>
+          <w:b/>
+          <w:bCs/>
+        </w:rPr>
+        <w:lastRenderedPageBreak/>
+        <w:t>React Native</w:t>
+      </w:r>
+      <w:r>
+        <w:t> – Build mobile apps using React</w:t>
+      </w:r>
+    </w:p>
+    <w:p/>
+    <w:p>
+      <w:r>
+        <w:t>React-hooks</w:t>
+      </w:r>
+    </w:p>
+    <w:p>
       <w:r>
         <w:t>Question</w:t>
       </w:r>
-    </w:p>
-    <w:p>
-      <w:pPr>
-        <w:pStyle w:val="Heading2"/>
-      </w:pPr>
+      <w:r>
+        <w:t>: What are the advantages of using react hooks?</w:t>
+      </w:r>
+    </w:p>
+    <w:p>
       <w:r>
         <w:tab/>
         <w:t>Answer</w:t>
       </w:r>
-    </w:p>
-    <w:p>
-      <w:pPr>
-        <w:pStyle w:val="Heading1"/>
-      </w:pPr>
-      <w:r>
-        <w:t>React-hooks</w:t>
-      </w:r>
-    </w:p>
-    <w:p>
-      <w:pPr>
-        <w:pStyle w:val="Heading2"/>
-        <w:ind w:firstLine="720"/>
-      </w:pPr>
+      <w:r>
+        <w:t>:</w:t>
+      </w:r>
+    </w:p>
+    <w:p>
+      <w:pPr>
+        <w:ind w:left="1440"/>
+      </w:pPr>
+      <w:r>
+        <w:rPr>
+          <w:rFonts w:ascii="Segoe UI Emoji" w:hAnsi="Segoe UI Emoji" w:cs="Segoe UI Emoji"/>
+        </w:rPr>
+        <w:t>✅</w:t>
+      </w:r>
+      <w:r>
+        <w:t> </w:t>
+      </w:r>
+      <w:r>
+        <w:rPr>
+          <w:b/>
+          <w:bCs/>
+        </w:rPr>
+        <w:t>Simpler Code</w:t>
+      </w:r>
+      <w:r>
+        <w:t> – No classes, this, or lifecycle methods. Just functions!</w:t>
+      </w:r>
+      <w:r>
+        <w:br/>
+      </w:r>
+      <w:r>
+        <w:rPr>
+          <w:rFonts w:ascii="Segoe UI Emoji" w:hAnsi="Segoe UI Emoji" w:cs="Segoe UI Emoji"/>
+        </w:rPr>
+        <w:t>✅</w:t>
+      </w:r>
+      <w:r>
+        <w:t> </w:t>
+      </w:r>
+      <w:r>
+        <w:rPr>
+          <w:b/>
+          <w:bCs/>
+        </w:rPr>
+        <w:t>Reusable Logic</w:t>
+      </w:r>
+      <w:r>
+        <w:t> – Share stateful logic across components with </w:t>
+      </w:r>
+      <w:r>
+        <w:rPr>
+          <w:b/>
+          <w:bCs/>
+        </w:rPr>
+        <w:t>custom Hooks</w:t>
+      </w:r>
+      <w:r>
+        <w:t>.</w:t>
+      </w:r>
+      <w:r>
+        <w:br/>
+      </w:r>
+      <w:r>
+        <w:rPr>
+          <w:rFonts w:ascii="Segoe UI Emoji" w:hAnsi="Segoe UI Emoji" w:cs="Segoe UI Emoji"/>
+        </w:rPr>
+        <w:t>✅</w:t>
+      </w:r>
+      <w:r>
+        <w:t> </w:t>
+      </w:r>
+      <w:r>
+        <w:rPr>
+          <w:b/>
+          <w:bCs/>
+        </w:rPr>
+        <w:t>Better State Management</w:t>
+      </w:r>
+      <w:r>
+        <w:t> – </w:t>
+      </w:r>
+      <w:proofErr w:type="spellStart"/>
+      <w:r>
+        <w:t>useState</w:t>
+      </w:r>
+      <w:proofErr w:type="spellEnd"/>
+      <w:r>
+        <w:t>, </w:t>
+      </w:r>
+      <w:proofErr w:type="spellStart"/>
+      <w:r>
+        <w:t>useReducer</w:t>
+      </w:r>
+      <w:proofErr w:type="spellEnd"/>
+      <w:r>
+        <w:t>, and </w:t>
+      </w:r>
+      <w:proofErr w:type="spellStart"/>
+      <w:r>
+        <w:t>useContext</w:t>
+      </w:r>
+      <w:proofErr w:type="spellEnd"/>
+      <w:r>
+        <w:t> replace Redux in many cases.</w:t>
+      </w:r>
+      <w:r>
+        <w:br/>
+      </w:r>
+      <w:r>
+        <w:rPr>
+          <w:rFonts w:ascii="Segoe UI Emoji" w:hAnsi="Segoe UI Emoji" w:cs="Segoe UI Emoji"/>
+        </w:rPr>
+        <w:t>✅</w:t>
+      </w:r>
+      <w:r>
+        <w:t> </w:t>
+      </w:r>
+      <w:r>
+        <w:rPr>
+          <w:b/>
+          <w:bCs/>
+        </w:rPr>
+        <w:t>Easier Side Effects</w:t>
+      </w:r>
+      <w:r>
+        <w:t> – </w:t>
+      </w:r>
+      <w:proofErr w:type="spellStart"/>
+      <w:r>
+        <w:t>useEffect</w:t>
+      </w:r>
+      <w:proofErr w:type="spellEnd"/>
+      <w:r>
+        <w:t> handles API calls, subscriptions, and cleanup in one place.</w:t>
+      </w:r>
+      <w:r>
+        <w:br/>
+      </w:r>
+      <w:r>
+        <w:rPr>
+          <w:rFonts w:ascii="Segoe UI Emoji" w:hAnsi="Segoe UI Emoji" w:cs="Segoe UI Emoji"/>
+        </w:rPr>
+        <w:t>✅</w:t>
+      </w:r>
+      <w:r>
+        <w:t> </w:t>
+      </w:r>
+      <w:r>
+        <w:rPr>
+          <w:b/>
+          <w:bCs/>
+        </w:rPr>
+        <w:t>Performance Boosts</w:t>
+      </w:r>
+      <w:r>
+        <w:t> – </w:t>
+      </w:r>
+      <w:proofErr w:type="spellStart"/>
+      <w:r>
+        <w:t>useMemo</w:t>
+      </w:r>
+      <w:proofErr w:type="spellEnd"/>
+      <w:r>
+        <w:t> and </w:t>
+      </w:r>
+      <w:proofErr w:type="spellStart"/>
+      <w:r>
+        <w:t>useCallback</w:t>
+      </w:r>
+      <w:proofErr w:type="spellEnd"/>
+      <w:r>
+        <w:t> optimize renders.</w:t>
+      </w:r>
+      <w:r>
+        <w:br/>
+      </w:r>
+      <w:r>
+        <w:rPr>
+          <w:rFonts w:ascii="Segoe UI Emoji" w:hAnsi="Segoe UI Emoji" w:cs="Segoe UI Emoji"/>
+        </w:rPr>
+        <w:t>✅</w:t>
+      </w:r>
+      <w:r>
+        <w:t> </w:t>
+      </w:r>
+      <w:r>
+        <w:rPr>
+          <w:b/>
+          <w:bCs/>
+        </w:rPr>
+        <w:t>Modern &amp; Future-Proof</w:t>
+      </w:r>
+      <w:r>
+        <w:t> – React recommends Hooks for new projects</w:t>
+      </w:r>
+    </w:p>
+    <w:p>
+      <w:r>
+        <w:t>OOP</w:t>
+      </w:r>
+    </w:p>
+    <w:p>
       <w:r>
         <w:t>Question</w:t>
       </w:r>
-    </w:p>
-    <w:p>
-      <w:pPr>
-        <w:pStyle w:val="Heading2"/>
-      </w:pPr>
+      <w:r>
+        <w:t>: What is OOP?</w:t>
+      </w:r>
+    </w:p>
+    <w:p>
       <w:r>
         <w:tab/>
         <w:t>Answer</w:t>
       </w:r>
-    </w:p>
-    <w:p>
-      <w:pPr>
-        <w:pStyle w:val="Heading1"/>
-      </w:pPr>
-      <w:r>
-        <w:lastRenderedPageBreak/>
-        <w:t>OOP</w:t>
-      </w:r>
-    </w:p>
-    <w:p>
-      <w:pPr>
-        <w:pStyle w:val="Heading2"/>
-        <w:ind w:firstLine="720"/>
-      </w:pPr>
+      <w:r>
+        <w:t xml:space="preserve">: </w:t>
+      </w:r>
+    </w:p>
+    <w:p>
+      <w:pPr>
+        <w:ind w:left="1440"/>
+      </w:pPr>
+      <w:r>
+        <w:rPr>
+          <w:b/>
+          <w:bCs/>
+        </w:rPr>
+        <w:t>OOP (Object-Oriented Programming)</w:t>
+      </w:r>
+      <w:r>
+        <w:t> is a programming paradigm that organizes code into </w:t>
+      </w:r>
+      <w:r>
+        <w:rPr>
+          <w:b/>
+          <w:bCs/>
+        </w:rPr>
+        <w:t>"objects"</w:t>
+      </w:r>
+      <w:r>
+        <w:t>—self-contained units containing </w:t>
+      </w:r>
+      <w:r>
+        <w:rPr>
+          <w:b/>
+          <w:bCs/>
+        </w:rPr>
+        <w:t>data (attributes)</w:t>
+      </w:r>
+      <w:r>
+        <w:t> and </w:t>
+      </w:r>
+      <w:r>
+        <w:rPr>
+          <w:b/>
+          <w:bCs/>
+        </w:rPr>
+        <w:t>behavior (methods)</w:t>
+      </w:r>
+      <w:r>
+        <w:t>. It helps structure complex software by modeling real-world entities.</w:t>
+      </w:r>
+    </w:p>
+    <w:p>
+      <w:r>
+        <w:t>Redux</w:t>
+      </w:r>
+    </w:p>
+    <w:p>
       <w:r>
         <w:t>Question</w:t>
       </w:r>
-    </w:p>
-    <w:p>
-      <w:pPr>
-        <w:pStyle w:val="Heading2"/>
-      </w:pPr>
+      <w:r>
+        <w:t>: What is redux??</w:t>
+      </w:r>
+    </w:p>
+    <w:p>
       <w:r>
         <w:tab/>
         <w:t>Answer</w:t>
       </w:r>
-    </w:p>
-    <w:p>
-      <w:pPr>
-        <w:pStyle w:val="Heading1"/>
-      </w:pPr>
-      <w:r>
+      <w:r>
+        <w:t xml:space="preserve">: </w:t>
+      </w:r>
+    </w:p>
+    <w:p>
+      <w:pPr>
+        <w:ind w:left="1440"/>
+      </w:pPr>
+      <w:r>
+        <w:rPr>
+          <w:b/>
+          <w:bCs/>
+        </w:rPr>
         <w:t>Redux</w:t>
       </w:r>
-    </w:p>
-    <w:p>
-      <w:pPr>
-        <w:pStyle w:val="Heading2"/>
-        <w:ind w:firstLine="720"/>
-      </w:pPr>
+      <w:r>
+        <w:t> is a </w:t>
+      </w:r>
+      <w:r>
+        <w:rPr>
+          <w:b/>
+          <w:bCs/>
+        </w:rPr>
+        <w:t>predictable state management library</w:t>
+      </w:r>
+      <w:r>
+        <w:t> for JavaScript apps (commonly used with React). It helps manage </w:t>
+      </w:r>
+      <w:r>
+        <w:rPr>
+          <w:b/>
+          <w:bCs/>
+        </w:rPr>
+        <w:t>global application state</w:t>
+      </w:r>
+      <w:r>
+        <w:t> in a centralized store, making state changes transparent and easier to debug.</w:t>
+      </w:r>
+    </w:p>
+    <w:p>
+      <w:r>
+        <w:t>Git</w:t>
+      </w:r>
+    </w:p>
+    <w:p>
       <w:r>
         <w:t>Question</w:t>
       </w:r>
-    </w:p>
-    <w:p>
-      <w:pPr>
-        <w:pStyle w:val="Heading2"/>
-      </w:pPr>
+      <w:r>
+        <w:t>: What is the git command to write a commit message?</w:t>
+      </w:r>
+    </w:p>
+    <w:p>
+      <w:r>
+        <w:t>Answer</w:t>
+      </w:r>
+      <w:r>
+        <w:t xml:space="preserve">: </w:t>
+      </w:r>
+      <w:r>
+        <w:t>git commit -m "Your commit message here"</w:t>
+      </w:r>
+    </w:p>
+    <w:p/>
+    <w:p>
+      <w:r>
+        <w:t>Web Security</w:t>
+      </w:r>
+    </w:p>
+    <w:p>
+      <w:r>
+        <w:tab/>
+        <w:t>Question</w:t>
+      </w:r>
+      <w:r>
+        <w:t>: What is vulnerability?</w:t>
+      </w:r>
+    </w:p>
+    <w:p>
       <w:r>
         <w:tab/>
         <w:t>Answer</w:t>
       </w:r>
-    </w:p>
-    <w:p>
-      <w:pPr>
-        <w:pStyle w:val="Heading1"/>
-      </w:pPr>
-      <w:r>
-        <w:t>Git</w:t>
-      </w:r>
-    </w:p>
-    <w:p>
-      <w:pPr>
-        <w:pStyle w:val="Heading2"/>
-        <w:ind w:left="720"/>
-      </w:pPr>
+      <w:r>
+        <w:t>:</w:t>
+      </w:r>
+    </w:p>
+    <w:p>
+      <w:pPr>
+        <w:ind w:firstLine="720"/>
+      </w:pPr>
+      <w:r>
+        <w:lastRenderedPageBreak/>
+        <w:t xml:space="preserve"> </w:t>
+      </w:r>
+      <w:r>
+        <w:t>The </w:t>
+      </w:r>
+      <w:r>
+        <w:rPr>
+          <w:b/>
+          <w:bCs/>
+        </w:rPr>
+        <w:t>Vulnerability</w:t>
+      </w:r>
+      <w:r>
+        <w:t> can be defined as weakness of any system through which intruders or bugs can attack on the system.</w:t>
+      </w:r>
+    </w:p>
+    <w:p>
+      <w:r>
+        <w:t>Unit Testing</w:t>
+      </w:r>
+    </w:p>
+    <w:p>
       <w:r>
         <w:t>Question</w:t>
       </w:r>
-    </w:p>
-    <w:p>
-      <w:pPr>
-        <w:pStyle w:val="Heading2"/>
-        <w:ind w:firstLine="720"/>
+      <w:r>
+        <w:t>: What is the difference between unit test and functional tests?</w:t>
+      </w:r>
+    </w:p>
+    <w:p>
+      <w:pPr>
+        <w:numPr>
+          <w:ilvl w:val="0"/>
+          <w:numId w:val="3"/>
+        </w:numPr>
       </w:pPr>
       <w:r>
         <w:t>Answer</w:t>
       </w:r>
+      <w:r>
+        <w:t xml:space="preserve">: </w:t>
+      </w:r>
+      <w:r>
+        <w:rPr>
+          <w:b/>
+          <w:bCs/>
+        </w:rPr>
+        <w:t>Unit Test</w:t>
+      </w:r>
+      <w:r>
+        <w:t> - testing an individual unit, such as a method (function) in a class, with all dependencies mocked up.</w:t>
+      </w:r>
+    </w:p>
+    <w:p>
+      <w:pPr>
+        <w:numPr>
+          <w:ilvl w:val="0"/>
+          <w:numId w:val="3"/>
+        </w:numPr>
+      </w:pPr>
+      <w:r>
+        <w:rPr>
+          <w:b/>
+          <w:bCs/>
+        </w:rPr>
+        <w:t>Functional Test</w:t>
+      </w:r>
+      <w:r>
+        <w:t> - AKA Integration Test, testing a slice of functionality in a system. This will test many methods and may interact with dependencies like Databases or Web Services.</w:t>
+      </w:r>
     </w:p>
     <w:p/>
     <w:p>
-      <w:pPr>
-        <w:pStyle w:val="Heading1"/>
-      </w:pPr>
-      <w:r>
-        <w:t>Web Security</w:t>
-      </w:r>
-    </w:p>
-    <w:p>
-      <w:pPr>
-        <w:pStyle w:val="Heading2"/>
-      </w:pPr>
-      <w:r>
-        <w:tab/>
+      <w:r>
+        <w:t>Agile and Scrum</w:t>
+      </w:r>
+    </w:p>
+    <w:p>
+      <w:r>
         <w:t>Question</w:t>
       </w:r>
-    </w:p>
-    <w:p>
-      <w:pPr>
-        <w:pStyle w:val="Heading2"/>
-      </w:pPr>
+      <w:r>
+        <w:t>: What is refactoring?</w:t>
+      </w:r>
+    </w:p>
+    <w:p>
       <w:r>
         <w:tab/>
         <w:t>Answer</w:t>
       </w:r>
-    </w:p>
-    <w:p>
-      <w:pPr>
-        <w:pStyle w:val="Heading1"/>
-      </w:pPr>
-      <w:r>
-        <w:t>Unit Testing</w:t>
-      </w:r>
-    </w:p>
-    <w:p>
-      <w:pPr>
-        <w:pStyle w:val="Heading2"/>
-        <w:ind w:firstLine="720"/>
-      </w:pPr>
-      <w:r>
-        <w:t>Question</w:t>
-      </w:r>
-    </w:p>
-    <w:p>
-      <w:pPr>
-        <w:pStyle w:val="Heading2"/>
-      </w:pPr>
-      <w:r>
-        <w:tab/>
-        <w:t>Answer</w:t>
-      </w:r>
-    </w:p>
-    <w:p>
-      <w:pPr>
-        <w:pStyle w:val="Heading1"/>
-      </w:pPr>
-      <w:r>
-        <w:t>Agile and Scrum</w:t>
-      </w:r>
-    </w:p>
-    <w:p>
-      <w:pPr>
-        <w:pStyle w:val="Heading2"/>
-        <w:ind w:firstLine="720"/>
-      </w:pPr>
-      <w:r>
-        <w:t>Question</w:t>
-      </w:r>
-    </w:p>
-    <w:p>
-      <w:pPr>
-        <w:pStyle w:val="Heading2"/>
-      </w:pPr>
-      <w:r>
-        <w:tab/>
-        <w:t>Answer</w:t>
-      </w:r>
-    </w:p>
+      <w:r>
+        <w:t xml:space="preserve">: </w:t>
+      </w:r>
+    </w:p>
+    <w:p>
+      <w:pPr>
+        <w:numPr>
+          <w:ilvl w:val="0"/>
+          <w:numId w:val="4"/>
+        </w:numPr>
+      </w:pPr>
+      <w:r>
+        <w:t>To </w:t>
+      </w:r>
+      <w:r>
+        <w:rPr>
+          <w:b/>
+          <w:bCs/>
+        </w:rPr>
+        <w:t>improve the performance or readability</w:t>
+      </w:r>
+      <w:r>
+        <w:t>, the existing code is modified; this is re-factoring.</w:t>
+      </w:r>
+    </w:p>
+    <w:p>
+      <w:pPr>
+        <w:numPr>
+          <w:ilvl w:val="0"/>
+          <w:numId w:val="4"/>
+        </w:numPr>
+      </w:pPr>
+      <w:r>
+        <w:t>During re-factoring the </w:t>
+      </w:r>
+      <w:r>
+        <w:rPr>
+          <w:b/>
+          <w:bCs/>
+        </w:rPr>
+        <w:t>code functionality remains same</w:t>
+      </w:r>
+      <w:r>
+        <w:t>.</w:t>
+      </w:r>
+    </w:p>
+    <w:p/>
     <w:p/>
     <w:p/>
     <w:sectPr>
@@ -326,6 +1129,583 @@
     </w:sectPr>
   </w:body>
 </w:document>
+</file>
+
+<file path=word/numbering.xml><?xml version="1.0" encoding="utf-8"?>
+<w:numbering xmlns:wpc="http://schemas.microsoft.com/office/word/2010/wordprocessingCanvas" xmlns:cx="http://schemas.microsoft.com/office/drawing/2014/chartex" xmlns:cx1="http://schemas.microsoft.com/office/drawing/2015/9/8/chartex" xmlns:cx2="http://schemas.microsoft.com/office/drawing/2015/10/21/chartex" xmlns:cx3="http://schemas.microsoft.com/office/drawing/2016/5/9/chartex" xmlns:cx4="http://schemas.microsoft.com/office/drawing/2016/5/10/chartex" xmlns:cx5="http://schemas.microsoft.com/office/drawing/2016/5/11/chartex" xmlns:cx6="http://schemas.microsoft.com/office/drawing/2016/5/12/chartex" xmlns:cx7="http://schemas.microsoft.com/office/drawing/2016/5/13/chartex" xmlns:cx8="http://schemas.microsoft.com/office/drawing/2016/5/14/chartex" xmlns:mc="http://schemas.openxmlformats.org/markup-compatibility/2006" xmlns:aink="http://schemas.microsoft.com/office/drawing/2016/ink" xmlns:am3d="http://schemas.microsoft.com/office/drawing/2017/model3d" xmlns:o="urn:schemas-microsoft-com:office:office" xmlns:oel="http://schemas.microsoft.com/office/2019/extlst" xmlns:r="http://schemas.openxmlformats.org/officeDocument/2006/relationships" xmlns:m="http://schemas.openxmlformats.org/officeDocument/2006/math" xmlns:v="urn:schemas-microsoft-com:vml" xmlns:wp14="http://schemas.microsoft.com/office/word/2010/wordprocessingDrawing" xmlns:wp="http://schemas.openxmlformats.org/drawingml/2006/wordprocessingDrawing" xmlns:w10="urn:schemas-microsoft-com:office:word" xmlns:w="http://schemas.openxmlformats.org/wordprocessingml/2006/main" xmlns:w14="http://schemas.microsoft.com/office/word/2010/wordml" xmlns:w15="http://schemas.microsoft.com/office/word/2012/wordml" xmlns:w16cex="http://schemas.microsoft.com/office/word/2018/wordml/cex" xmlns:w16cid="http://schemas.microsoft.com/office/word/2016/wordml/cid" xmlns:w16="http://schemas.microsoft.com/office/word/2018/wordml" xmlns:w16du="http://schemas.microsoft.com/office/word/2023/wordml/word16du" xmlns:w16sdtdh="http://schemas.microsoft.com/office/word/2020/wordml/sdtdatahash" xmlns:w16sdtfl="http://schemas.microsoft.com/office/word/2024/wordml/sdtformatlock" xmlns:w16se="http://schemas.microsoft.com/office/word/2015/wordml/symex" xmlns:wpg="http://schemas.microsoft.com/office/word/2010/wordprocessingGroup" xmlns:wpi="http://schemas.microsoft.com/office/word/2010/wordprocessingInk" xmlns:wne="http://schemas.microsoft.com/office/word/2006/wordml" xmlns:wps="http://schemas.microsoft.com/office/word/2010/wordprocessingShape" mc:Ignorable="w14 w15 w16se w16cid w16 w16cex w16sdtdh w16sdtfl w16du wp14">
+  <w:abstractNum w:abstractNumId="0" w15:restartNumberingAfterBreak="0">
+    <w:nsid w:val="026803C7"/>
+    <w:multiLevelType w:val="multilevel"/>
+    <w:tmpl w:val="32E027C4"/>
+    <w:lvl w:ilvl="0">
+      <w:start w:val="1"/>
+      <w:numFmt w:val="bullet"/>
+      <w:lvlText w:val=""/>
+      <w:lvlJc w:val="left"/>
+      <w:pPr>
+        <w:tabs>
+          <w:tab w:val="num" w:pos="720"/>
+        </w:tabs>
+        <w:ind w:left="720" w:hanging="360"/>
+      </w:pPr>
+      <w:rPr>
+        <w:rFonts w:ascii="Symbol" w:hAnsi="Symbol" w:hint="default"/>
+        <w:sz w:val="20"/>
+      </w:rPr>
+    </w:lvl>
+    <w:lvl w:ilvl="1" w:tentative="1">
+      <w:start w:val="1"/>
+      <w:numFmt w:val="bullet"/>
+      <w:lvlText w:val="o"/>
+      <w:lvlJc w:val="left"/>
+      <w:pPr>
+        <w:tabs>
+          <w:tab w:val="num" w:pos="1440"/>
+        </w:tabs>
+        <w:ind w:left="1440" w:hanging="360"/>
+      </w:pPr>
+      <w:rPr>
+        <w:rFonts w:ascii="Courier New" w:hAnsi="Courier New" w:hint="default"/>
+        <w:sz w:val="20"/>
+      </w:rPr>
+    </w:lvl>
+    <w:lvl w:ilvl="2" w:tentative="1">
+      <w:start w:val="1"/>
+      <w:numFmt w:val="bullet"/>
+      <w:lvlText w:val=""/>
+      <w:lvlJc w:val="left"/>
+      <w:pPr>
+        <w:tabs>
+          <w:tab w:val="num" w:pos="2160"/>
+        </w:tabs>
+        <w:ind w:left="2160" w:hanging="360"/>
+      </w:pPr>
+      <w:rPr>
+        <w:rFonts w:ascii="Wingdings" w:hAnsi="Wingdings" w:hint="default"/>
+        <w:sz w:val="20"/>
+      </w:rPr>
+    </w:lvl>
+    <w:lvl w:ilvl="3" w:tentative="1">
+      <w:start w:val="1"/>
+      <w:numFmt w:val="bullet"/>
+      <w:lvlText w:val=""/>
+      <w:lvlJc w:val="left"/>
+      <w:pPr>
+        <w:tabs>
+          <w:tab w:val="num" w:pos="2880"/>
+        </w:tabs>
+        <w:ind w:left="2880" w:hanging="360"/>
+      </w:pPr>
+      <w:rPr>
+        <w:rFonts w:ascii="Wingdings" w:hAnsi="Wingdings" w:hint="default"/>
+        <w:sz w:val="20"/>
+      </w:rPr>
+    </w:lvl>
+    <w:lvl w:ilvl="4" w:tentative="1">
+      <w:start w:val="1"/>
+      <w:numFmt w:val="bullet"/>
+      <w:lvlText w:val=""/>
+      <w:lvlJc w:val="left"/>
+      <w:pPr>
+        <w:tabs>
+          <w:tab w:val="num" w:pos="3600"/>
+        </w:tabs>
+        <w:ind w:left="3600" w:hanging="360"/>
+      </w:pPr>
+      <w:rPr>
+        <w:rFonts w:ascii="Wingdings" w:hAnsi="Wingdings" w:hint="default"/>
+        <w:sz w:val="20"/>
+      </w:rPr>
+    </w:lvl>
+    <w:lvl w:ilvl="5" w:tentative="1">
+      <w:start w:val="1"/>
+      <w:numFmt w:val="bullet"/>
+      <w:lvlText w:val=""/>
+      <w:lvlJc w:val="left"/>
+      <w:pPr>
+        <w:tabs>
+          <w:tab w:val="num" w:pos="4320"/>
+        </w:tabs>
+        <w:ind w:left="4320" w:hanging="360"/>
+      </w:pPr>
+      <w:rPr>
+        <w:rFonts w:ascii="Wingdings" w:hAnsi="Wingdings" w:hint="default"/>
+        <w:sz w:val="20"/>
+      </w:rPr>
+    </w:lvl>
+    <w:lvl w:ilvl="6" w:tentative="1">
+      <w:start w:val="1"/>
+      <w:numFmt w:val="bullet"/>
+      <w:lvlText w:val=""/>
+      <w:lvlJc w:val="left"/>
+      <w:pPr>
+        <w:tabs>
+          <w:tab w:val="num" w:pos="5040"/>
+        </w:tabs>
+        <w:ind w:left="5040" w:hanging="360"/>
+      </w:pPr>
+      <w:rPr>
+        <w:rFonts w:ascii="Wingdings" w:hAnsi="Wingdings" w:hint="default"/>
+        <w:sz w:val="20"/>
+      </w:rPr>
+    </w:lvl>
+    <w:lvl w:ilvl="7" w:tentative="1">
+      <w:start w:val="1"/>
+      <w:numFmt w:val="bullet"/>
+      <w:lvlText w:val=""/>
+      <w:lvlJc w:val="left"/>
+      <w:pPr>
+        <w:tabs>
+          <w:tab w:val="num" w:pos="5760"/>
+        </w:tabs>
+        <w:ind w:left="5760" w:hanging="360"/>
+      </w:pPr>
+      <w:rPr>
+        <w:rFonts w:ascii="Wingdings" w:hAnsi="Wingdings" w:hint="default"/>
+        <w:sz w:val="20"/>
+      </w:rPr>
+    </w:lvl>
+    <w:lvl w:ilvl="8" w:tentative="1">
+      <w:start w:val="1"/>
+      <w:numFmt w:val="bullet"/>
+      <w:lvlText w:val=""/>
+      <w:lvlJc w:val="left"/>
+      <w:pPr>
+        <w:tabs>
+          <w:tab w:val="num" w:pos="6480"/>
+        </w:tabs>
+        <w:ind w:left="6480" w:hanging="360"/>
+      </w:pPr>
+      <w:rPr>
+        <w:rFonts w:ascii="Wingdings" w:hAnsi="Wingdings" w:hint="default"/>
+        <w:sz w:val="20"/>
+      </w:rPr>
+    </w:lvl>
+  </w:abstractNum>
+  <w:abstractNum w:abstractNumId="1" w15:restartNumberingAfterBreak="0">
+    <w:nsid w:val="46D8069D"/>
+    <w:multiLevelType w:val="multilevel"/>
+    <w:tmpl w:val="D08E6BCA"/>
+    <w:lvl w:ilvl="0">
+      <w:start w:val="1"/>
+      <w:numFmt w:val="decimal"/>
+      <w:lvlText w:val="%1."/>
+      <w:lvlJc w:val="left"/>
+      <w:pPr>
+        <w:tabs>
+          <w:tab w:val="num" w:pos="1440"/>
+        </w:tabs>
+        <w:ind w:left="1440" w:hanging="360"/>
+      </w:pPr>
+    </w:lvl>
+    <w:lvl w:ilvl="1" w:tentative="1">
+      <w:start w:val="1"/>
+      <w:numFmt w:val="decimal"/>
+      <w:lvlText w:val="%2."/>
+      <w:lvlJc w:val="left"/>
+      <w:pPr>
+        <w:tabs>
+          <w:tab w:val="num" w:pos="2160"/>
+        </w:tabs>
+        <w:ind w:left="2160" w:hanging="360"/>
+      </w:pPr>
+    </w:lvl>
+    <w:lvl w:ilvl="2" w:tentative="1">
+      <w:start w:val="1"/>
+      <w:numFmt w:val="decimal"/>
+      <w:lvlText w:val="%3."/>
+      <w:lvlJc w:val="left"/>
+      <w:pPr>
+        <w:tabs>
+          <w:tab w:val="num" w:pos="2880"/>
+        </w:tabs>
+        <w:ind w:left="2880" w:hanging="360"/>
+      </w:pPr>
+    </w:lvl>
+    <w:lvl w:ilvl="3" w:tentative="1">
+      <w:start w:val="1"/>
+      <w:numFmt w:val="decimal"/>
+      <w:lvlText w:val="%4."/>
+      <w:lvlJc w:val="left"/>
+      <w:pPr>
+        <w:tabs>
+          <w:tab w:val="num" w:pos="3600"/>
+        </w:tabs>
+        <w:ind w:left="3600" w:hanging="360"/>
+      </w:pPr>
+    </w:lvl>
+    <w:lvl w:ilvl="4" w:tentative="1">
+      <w:start w:val="1"/>
+      <w:numFmt w:val="decimal"/>
+      <w:lvlText w:val="%5."/>
+      <w:lvlJc w:val="left"/>
+      <w:pPr>
+        <w:tabs>
+          <w:tab w:val="num" w:pos="4320"/>
+        </w:tabs>
+        <w:ind w:left="4320" w:hanging="360"/>
+      </w:pPr>
+    </w:lvl>
+    <w:lvl w:ilvl="5" w:tentative="1">
+      <w:start w:val="1"/>
+      <w:numFmt w:val="decimal"/>
+      <w:lvlText w:val="%6."/>
+      <w:lvlJc w:val="left"/>
+      <w:pPr>
+        <w:tabs>
+          <w:tab w:val="num" w:pos="5040"/>
+        </w:tabs>
+        <w:ind w:left="5040" w:hanging="360"/>
+      </w:pPr>
+    </w:lvl>
+    <w:lvl w:ilvl="6" w:tentative="1">
+      <w:start w:val="1"/>
+      <w:numFmt w:val="decimal"/>
+      <w:lvlText w:val="%7."/>
+      <w:lvlJc w:val="left"/>
+      <w:pPr>
+        <w:tabs>
+          <w:tab w:val="num" w:pos="5760"/>
+        </w:tabs>
+        <w:ind w:left="5760" w:hanging="360"/>
+      </w:pPr>
+    </w:lvl>
+    <w:lvl w:ilvl="7" w:tentative="1">
+      <w:start w:val="1"/>
+      <w:numFmt w:val="decimal"/>
+      <w:lvlText w:val="%8."/>
+      <w:lvlJc w:val="left"/>
+      <w:pPr>
+        <w:tabs>
+          <w:tab w:val="num" w:pos="6480"/>
+        </w:tabs>
+        <w:ind w:left="6480" w:hanging="360"/>
+      </w:pPr>
+    </w:lvl>
+    <w:lvl w:ilvl="8" w:tentative="1">
+      <w:start w:val="1"/>
+      <w:numFmt w:val="decimal"/>
+      <w:lvlText w:val="%9."/>
+      <w:lvlJc w:val="left"/>
+      <w:pPr>
+        <w:tabs>
+          <w:tab w:val="num" w:pos="7200"/>
+        </w:tabs>
+        <w:ind w:left="7200" w:hanging="360"/>
+      </w:pPr>
+    </w:lvl>
+  </w:abstractNum>
+  <w:abstractNum w:abstractNumId="2" w15:restartNumberingAfterBreak="0">
+    <w:nsid w:val="6BEF0280"/>
+    <w:multiLevelType w:val="multilevel"/>
+    <w:tmpl w:val="404AB57E"/>
+    <w:lvl w:ilvl="0">
+      <w:start w:val="1"/>
+      <w:numFmt w:val="bullet"/>
+      <w:lvlText w:val=""/>
+      <w:lvlJc w:val="left"/>
+      <w:pPr>
+        <w:tabs>
+          <w:tab w:val="num" w:pos="1440"/>
+        </w:tabs>
+        <w:ind w:left="1440" w:hanging="360"/>
+      </w:pPr>
+      <w:rPr>
+        <w:rFonts w:ascii="Symbol" w:hAnsi="Symbol" w:hint="default"/>
+        <w:sz w:val="20"/>
+      </w:rPr>
+    </w:lvl>
+    <w:lvl w:ilvl="1" w:tentative="1">
+      <w:start w:val="1"/>
+      <w:numFmt w:val="bullet"/>
+      <w:lvlText w:val="o"/>
+      <w:lvlJc w:val="left"/>
+      <w:pPr>
+        <w:tabs>
+          <w:tab w:val="num" w:pos="2160"/>
+        </w:tabs>
+        <w:ind w:left="2160" w:hanging="360"/>
+      </w:pPr>
+      <w:rPr>
+        <w:rFonts w:ascii="Courier New" w:hAnsi="Courier New" w:hint="default"/>
+        <w:sz w:val="20"/>
+      </w:rPr>
+    </w:lvl>
+    <w:lvl w:ilvl="2" w:tentative="1">
+      <w:start w:val="1"/>
+      <w:numFmt w:val="bullet"/>
+      <w:lvlText w:val=""/>
+      <w:lvlJc w:val="left"/>
+      <w:pPr>
+        <w:tabs>
+          <w:tab w:val="num" w:pos="2880"/>
+        </w:tabs>
+        <w:ind w:left="2880" w:hanging="360"/>
+      </w:pPr>
+      <w:rPr>
+        <w:rFonts w:ascii="Wingdings" w:hAnsi="Wingdings" w:hint="default"/>
+        <w:sz w:val="20"/>
+      </w:rPr>
+    </w:lvl>
+    <w:lvl w:ilvl="3" w:tentative="1">
+      <w:start w:val="1"/>
+      <w:numFmt w:val="bullet"/>
+      <w:lvlText w:val=""/>
+      <w:lvlJc w:val="left"/>
+      <w:pPr>
+        <w:tabs>
+          <w:tab w:val="num" w:pos="3600"/>
+        </w:tabs>
+        <w:ind w:left="3600" w:hanging="360"/>
+      </w:pPr>
+      <w:rPr>
+        <w:rFonts w:ascii="Wingdings" w:hAnsi="Wingdings" w:hint="default"/>
+        <w:sz w:val="20"/>
+      </w:rPr>
+    </w:lvl>
+    <w:lvl w:ilvl="4" w:tentative="1">
+      <w:start w:val="1"/>
+      <w:numFmt w:val="bullet"/>
+      <w:lvlText w:val=""/>
+      <w:lvlJc w:val="left"/>
+      <w:pPr>
+        <w:tabs>
+          <w:tab w:val="num" w:pos="4320"/>
+        </w:tabs>
+        <w:ind w:left="4320" w:hanging="360"/>
+      </w:pPr>
+      <w:rPr>
+        <w:rFonts w:ascii="Wingdings" w:hAnsi="Wingdings" w:hint="default"/>
+        <w:sz w:val="20"/>
+      </w:rPr>
+    </w:lvl>
+    <w:lvl w:ilvl="5" w:tentative="1">
+      <w:start w:val="1"/>
+      <w:numFmt w:val="bullet"/>
+      <w:lvlText w:val=""/>
+      <w:lvlJc w:val="left"/>
+      <w:pPr>
+        <w:tabs>
+          <w:tab w:val="num" w:pos="5040"/>
+        </w:tabs>
+        <w:ind w:left="5040" w:hanging="360"/>
+      </w:pPr>
+      <w:rPr>
+        <w:rFonts w:ascii="Wingdings" w:hAnsi="Wingdings" w:hint="default"/>
+        <w:sz w:val="20"/>
+      </w:rPr>
+    </w:lvl>
+    <w:lvl w:ilvl="6" w:tentative="1">
+      <w:start w:val="1"/>
+      <w:numFmt w:val="bullet"/>
+      <w:lvlText w:val=""/>
+      <w:lvlJc w:val="left"/>
+      <w:pPr>
+        <w:tabs>
+          <w:tab w:val="num" w:pos="5760"/>
+        </w:tabs>
+        <w:ind w:left="5760" w:hanging="360"/>
+      </w:pPr>
+      <w:rPr>
+        <w:rFonts w:ascii="Wingdings" w:hAnsi="Wingdings" w:hint="default"/>
+        <w:sz w:val="20"/>
+      </w:rPr>
+    </w:lvl>
+    <w:lvl w:ilvl="7" w:tentative="1">
+      <w:start w:val="1"/>
+      <w:numFmt w:val="bullet"/>
+      <w:lvlText w:val=""/>
+      <w:lvlJc w:val="left"/>
+      <w:pPr>
+        <w:tabs>
+          <w:tab w:val="num" w:pos="6480"/>
+        </w:tabs>
+        <w:ind w:left="6480" w:hanging="360"/>
+      </w:pPr>
+      <w:rPr>
+        <w:rFonts w:ascii="Wingdings" w:hAnsi="Wingdings" w:hint="default"/>
+        <w:sz w:val="20"/>
+      </w:rPr>
+    </w:lvl>
+    <w:lvl w:ilvl="8" w:tentative="1">
+      <w:start w:val="1"/>
+      <w:numFmt w:val="bullet"/>
+      <w:lvlText w:val=""/>
+      <w:lvlJc w:val="left"/>
+      <w:pPr>
+        <w:tabs>
+          <w:tab w:val="num" w:pos="7200"/>
+        </w:tabs>
+        <w:ind w:left="7200" w:hanging="360"/>
+      </w:pPr>
+      <w:rPr>
+        <w:rFonts w:ascii="Wingdings" w:hAnsi="Wingdings" w:hint="default"/>
+        <w:sz w:val="20"/>
+      </w:rPr>
+    </w:lvl>
+  </w:abstractNum>
+  <w:abstractNum w:abstractNumId="3" w15:restartNumberingAfterBreak="0">
+    <w:nsid w:val="6E712F9B"/>
+    <w:multiLevelType w:val="multilevel"/>
+    <w:tmpl w:val="356E2474"/>
+    <w:lvl w:ilvl="0">
+      <w:start w:val="1"/>
+      <w:numFmt w:val="bullet"/>
+      <w:lvlText w:val=""/>
+      <w:lvlJc w:val="left"/>
+      <w:pPr>
+        <w:tabs>
+          <w:tab w:val="num" w:pos="720"/>
+        </w:tabs>
+        <w:ind w:left="720" w:hanging="360"/>
+      </w:pPr>
+      <w:rPr>
+        <w:rFonts w:ascii="Symbol" w:hAnsi="Symbol" w:hint="default"/>
+        <w:sz w:val="20"/>
+      </w:rPr>
+    </w:lvl>
+    <w:lvl w:ilvl="1" w:tentative="1">
+      <w:start w:val="1"/>
+      <w:numFmt w:val="bullet"/>
+      <w:lvlText w:val="o"/>
+      <w:lvlJc w:val="left"/>
+      <w:pPr>
+        <w:tabs>
+          <w:tab w:val="num" w:pos="1440"/>
+        </w:tabs>
+        <w:ind w:left="1440" w:hanging="360"/>
+      </w:pPr>
+      <w:rPr>
+        <w:rFonts w:ascii="Courier New" w:hAnsi="Courier New" w:hint="default"/>
+        <w:sz w:val="20"/>
+      </w:rPr>
+    </w:lvl>
+    <w:lvl w:ilvl="2" w:tentative="1">
+      <w:start w:val="1"/>
+      <w:numFmt w:val="bullet"/>
+      <w:lvlText w:val=""/>
+      <w:lvlJc w:val="left"/>
+      <w:pPr>
+        <w:tabs>
+          <w:tab w:val="num" w:pos="2160"/>
+        </w:tabs>
+        <w:ind w:left="2160" w:hanging="360"/>
+      </w:pPr>
+      <w:rPr>
+        <w:rFonts w:ascii="Wingdings" w:hAnsi="Wingdings" w:hint="default"/>
+        <w:sz w:val="20"/>
+      </w:rPr>
+    </w:lvl>
+    <w:lvl w:ilvl="3" w:tentative="1">
+      <w:start w:val="1"/>
+      <w:numFmt w:val="bullet"/>
+      <w:lvlText w:val=""/>
+      <w:lvlJc w:val="left"/>
+      <w:pPr>
+        <w:tabs>
+          <w:tab w:val="num" w:pos="2880"/>
+        </w:tabs>
+        <w:ind w:left="2880" w:hanging="360"/>
+      </w:pPr>
+      <w:rPr>
+        <w:rFonts w:ascii="Wingdings" w:hAnsi="Wingdings" w:hint="default"/>
+        <w:sz w:val="20"/>
+      </w:rPr>
+    </w:lvl>
+    <w:lvl w:ilvl="4" w:tentative="1">
+      <w:start w:val="1"/>
+      <w:numFmt w:val="bullet"/>
+      <w:lvlText w:val=""/>
+      <w:lvlJc w:val="left"/>
+      <w:pPr>
+        <w:tabs>
+          <w:tab w:val="num" w:pos="3600"/>
+        </w:tabs>
+        <w:ind w:left="3600" w:hanging="360"/>
+      </w:pPr>
+      <w:rPr>
+        <w:rFonts w:ascii="Wingdings" w:hAnsi="Wingdings" w:hint="default"/>
+        <w:sz w:val="20"/>
+      </w:rPr>
+    </w:lvl>
+    <w:lvl w:ilvl="5" w:tentative="1">
+      <w:start w:val="1"/>
+      <w:numFmt w:val="bullet"/>
+      <w:lvlText w:val=""/>
+      <w:lvlJc w:val="left"/>
+      <w:pPr>
+        <w:tabs>
+          <w:tab w:val="num" w:pos="4320"/>
+        </w:tabs>
+        <w:ind w:left="4320" w:hanging="360"/>
+      </w:pPr>
+      <w:rPr>
+        <w:rFonts w:ascii="Wingdings" w:hAnsi="Wingdings" w:hint="default"/>
+        <w:sz w:val="20"/>
+      </w:rPr>
+    </w:lvl>
+    <w:lvl w:ilvl="6" w:tentative="1">
+      <w:start w:val="1"/>
+      <w:numFmt w:val="bullet"/>
+      <w:lvlText w:val=""/>
+      <w:lvlJc w:val="left"/>
+      <w:pPr>
+        <w:tabs>
+          <w:tab w:val="num" w:pos="5040"/>
+        </w:tabs>
+        <w:ind w:left="5040" w:hanging="360"/>
+      </w:pPr>
+      <w:rPr>
+        <w:rFonts w:ascii="Wingdings" w:hAnsi="Wingdings" w:hint="default"/>
+        <w:sz w:val="20"/>
+      </w:rPr>
+    </w:lvl>
+    <w:lvl w:ilvl="7" w:tentative="1">
+      <w:start w:val="1"/>
+      <w:numFmt w:val="bullet"/>
+      <w:lvlText w:val=""/>
+      <w:lvlJc w:val="left"/>
+      <w:pPr>
+        <w:tabs>
+          <w:tab w:val="num" w:pos="5760"/>
+        </w:tabs>
+        <w:ind w:left="5760" w:hanging="360"/>
+      </w:pPr>
+      <w:rPr>
+        <w:rFonts w:ascii="Wingdings" w:hAnsi="Wingdings" w:hint="default"/>
+        <w:sz w:val="20"/>
+      </w:rPr>
+    </w:lvl>
+    <w:lvl w:ilvl="8" w:tentative="1">
+      <w:start w:val="1"/>
+      <w:numFmt w:val="bullet"/>
+      <w:lvlText w:val=""/>
+      <w:lvlJc w:val="left"/>
+      <w:pPr>
+        <w:tabs>
+          <w:tab w:val="num" w:pos="6480"/>
+        </w:tabs>
+        <w:ind w:left="6480" w:hanging="360"/>
+      </w:pPr>
+      <w:rPr>
+        <w:rFonts w:ascii="Wingdings" w:hAnsi="Wingdings" w:hint="default"/>
+        <w:sz w:val="20"/>
+      </w:rPr>
+    </w:lvl>
+  </w:abstractNum>
+  <w:num w:numId="1" w16cid:durableId="261189019">
+    <w:abstractNumId w:val="2"/>
+  </w:num>
+  <w:num w:numId="2" w16cid:durableId="1503547979">
+    <w:abstractNumId w:val="1"/>
+  </w:num>
+  <w:num w:numId="3" w16cid:durableId="1892840699">
+    <w:abstractNumId w:val="3"/>
+  </w:num>
+  <w:num w:numId="4" w16cid:durableId="97483408">
+    <w:abstractNumId w:val="0"/>
+  </w:num>
+</w:numbering>
 </file>
 
 <file path=word/styles.xml><?xml version="1.0" encoding="utf-8"?>
@@ -929,7 +2309,6 @@
   <w:style w:type="character" w:default="1" w:styleId="DefaultParagraphFont">
     <w:name w:val="Default Paragraph Font"/>
     <w:uiPriority w:val="1"/>
-    <w:semiHidden/>
     <w:unhideWhenUsed/>
   </w:style>
   <w:style w:type="table" w:default="1" w:styleId="TableNormal">
@@ -1240,6 +2619,19 @@
       <w:smallCaps/>
       <w:color w:val="2F5496" w:themeColor="accent1" w:themeShade="BF"/>
       <w:spacing w:val="5"/>
+    </w:rPr>
+  </w:style>
+  <w:style w:type="paragraph" w:styleId="NormalWeb">
+    <w:name w:val="Normal (Web)"/>
+    <w:basedOn w:val="Normal"/>
+    <w:uiPriority w:val="99"/>
+    <w:semiHidden/>
+    <w:unhideWhenUsed/>
+    <w:rsid w:val="00AB0E54"/>
+    <w:rPr>
+      <w:rFonts w:ascii="Times New Roman" w:hAnsi="Times New Roman" w:cs="Times New Roman"/>
+      <w:sz w:val="24"/>
+      <w:szCs w:val="24"/>
     </w:rPr>
   </w:style>
 </w:styles>

</xml_diff>